<commit_message>
eine Franksche Variante und notizen
</commit_message>
<xml_diff>
--- a/Einleitung.docx
+++ b/Einleitung.docx
@@ -225,7 +225,7 @@
       <w:commentRangeEnd w:id="0"/>
       <w:r>
         <w:rPr>
-          <w:rStyle w:val="Kommentarzeichen"/>
+          <w:rStyle w:val="CommentReference"/>
           <w:rFonts w:ascii="Arial" w:hAnsi="Arial" w:cs="Arial"/>
         </w:rPr>
         <w:commentReference w:id="0"/>
@@ -413,17 +413,96 @@
           <w:rFonts w:ascii="Arial" w:hAnsi="Arial" w:cs="Arial"/>
           <w:color w:val="000000" w:themeColor="text1"/>
         </w:rPr>
-        <w:t xml:space="preserve"> mit dem Ergebni</w:t>
-      </w:r>
-      <w:bookmarkStart w:id="1" w:name="_GoBack"/>
-      <w:bookmarkEnd w:id="1"/>
-      <w:r>
-        <w:rPr>
-          <w:rFonts w:ascii="Arial" w:hAnsi="Arial" w:cs="Arial"/>
-          <w:color w:val="000000" w:themeColor="text1"/>
-        </w:rPr>
-        <w:t>s der nicht vereinfachten Schaltung übereinstimmen.</w:t>
-      </w:r>
+        <w:t xml:space="preserve"> mit dem Ergebnis der nicht vereinfachten Schaltung übereinstimmen.</w:t>
+      </w:r>
+    </w:p>
+    <w:p>
+      <w:pPr>
+        <w:rPr>
+          <w:rFonts w:ascii="Arial" w:hAnsi="Arial" w:cs="Arial"/>
+          <w:color w:val="000000" w:themeColor="text1"/>
+        </w:rPr>
+      </w:pPr>
+      <w:r>
+        <w:rPr>
+          <w:rFonts w:ascii="Arial" w:hAnsi="Arial" w:cs="Arial"/>
+          <w:color w:val="000000" w:themeColor="text1"/>
+        </w:rPr>
+        <w:t xml:space="preserve">Version Frank: </w:t>
+      </w:r>
+      <w:r>
+        <w:rPr>
+          <w:rFonts w:ascii="Arial" w:hAnsi="Arial" w:cs="Arial"/>
+          <w:color w:val="E36C0A" w:themeColor="accent6" w:themeShade="BF"/>
+        </w:rPr>
+        <w:t xml:space="preserve">Für die Berechnungen wurden die von der Firma Schaffner erhaltenen Schemas (CM und DM) vereinfacht. Die darin enthaltenen Bauelemente wurden in Längs- und Querimpedanzen eingeteilt und zu einer Gesamtmatrix zusammengeführt. In </w:t>
+      </w:r>
+      <w:proofErr w:type="spellStart"/>
+      <w:r>
+        <w:rPr>
+          <w:rFonts w:ascii="Arial" w:hAnsi="Arial" w:cs="Arial"/>
+          <w:color w:val="E36C0A" w:themeColor="accent6" w:themeShade="BF"/>
+        </w:rPr>
+        <w:t>Matlab</w:t>
+      </w:r>
+      <w:proofErr w:type="spellEnd"/>
+      <w:r>
+        <w:rPr>
+          <w:rFonts w:ascii="Arial" w:hAnsi="Arial" w:cs="Arial"/>
+          <w:color w:val="E36C0A" w:themeColor="accent6" w:themeShade="BF"/>
+        </w:rPr>
+        <w:t xml:space="preserve"> wurden daraus die Einfügungsverluste berechnet und </w:t>
+      </w:r>
+      <w:r>
+        <w:rPr>
+          <w:rFonts w:ascii="Arial" w:hAnsi="Arial" w:cs="Arial"/>
+          <w:color w:val="E36C0A" w:themeColor="accent6" w:themeShade="BF"/>
+        </w:rPr>
+        <w:t xml:space="preserve">in Kurvendiagrammen </w:t>
+      </w:r>
+      <w:r>
+        <w:rPr>
+          <w:rFonts w:ascii="Arial" w:hAnsi="Arial" w:cs="Arial"/>
+          <w:color w:val="E36C0A" w:themeColor="accent6" w:themeShade="BF"/>
+        </w:rPr>
+        <w:t>dargestellt.</w:t>
+      </w:r>
+      <w:r>
+        <w:rPr>
+          <w:rFonts w:ascii="Arial" w:hAnsi="Arial" w:cs="Arial"/>
+          <w:color w:val="E36C0A" w:themeColor="accent6" w:themeShade="BF"/>
+        </w:rPr>
+        <w:t xml:space="preserve"> Die Richtigkeit/Gültigkeit der vereinfachten Schaltung</w:t>
+      </w:r>
+      <w:r>
+        <w:rPr>
+          <w:rFonts w:ascii="Arial" w:hAnsi="Arial" w:cs="Arial"/>
+          <w:color w:val="E36C0A" w:themeColor="accent6" w:themeShade="BF"/>
+        </w:rPr>
+        <w:t xml:space="preserve"> wurde überprüft durch den Vergleich der erhaltenen</w:t>
+      </w:r>
+      <w:r>
+        <w:rPr>
+          <w:rFonts w:ascii="Arial" w:hAnsi="Arial" w:cs="Arial"/>
+          <w:color w:val="E36C0A" w:themeColor="accent6" w:themeShade="BF"/>
+        </w:rPr>
+        <w:t xml:space="preserve"> </w:t>
+      </w:r>
+      <w:r>
+        <w:rPr>
+          <w:rFonts w:ascii="Arial" w:hAnsi="Arial" w:cs="Arial"/>
+          <w:color w:val="E36C0A" w:themeColor="accent6" w:themeShade="BF"/>
+        </w:rPr>
+        <w:t>Einfügungsverluste der vereinfachten Schaltung mit denen der nicht vereinfachten Schaltung.</w:t>
+      </w:r>
+    </w:p>
+    <w:p>
+      <w:pPr>
+        <w:rPr>
+          <w:rFonts w:ascii="Arial" w:hAnsi="Arial" w:cs="Arial"/>
+          <w:color w:val="000000" w:themeColor="text1"/>
+        </w:rPr>
+      </w:pPr>
     </w:p>
     <w:p>
       <w:pPr>
@@ -448,7 +527,15 @@
         <w:rPr>
           <w:rFonts w:ascii="Arial" w:hAnsi="Arial" w:cs="Arial"/>
         </w:rPr>
-        <w:t xml:space="preserve">rwenden dafür das Programm </w:t>
+        <w:t>rwe</w:t>
+      </w:r>
+      <w:bookmarkStart w:id="1" w:name="_GoBack"/>
+      <w:bookmarkEnd w:id="1"/>
+      <w:r>
+        <w:rPr>
+          <w:rFonts w:ascii="Arial" w:hAnsi="Arial" w:cs="Arial"/>
+        </w:rPr>
+        <w:t xml:space="preserve">nden dafür das Programm </w:t>
       </w:r>
       <w:proofErr w:type="spellStart"/>
       <w:r>
@@ -514,7 +601,29 @@
         <w:rPr>
           <w:rFonts w:ascii="Arial" w:hAnsi="Arial" w:cs="Arial"/>
         </w:rPr>
-        <w:t xml:space="preserve"> Um die spätere Wartung der Software zu vereinfachen haben</w:t>
+        <w:t xml:space="preserve"> </w:t>
+      </w:r>
+      <w:proofErr w:type="spellStart"/>
+      <w:r>
+        <w:rPr>
+          <w:rFonts w:ascii="Arial" w:hAnsi="Arial" w:cs="Arial"/>
+          <w:color w:val="FF0000"/>
+        </w:rPr>
+        <w:t>Achja</w:t>
+      </w:r>
+      <w:proofErr w:type="spellEnd"/>
+      <w:r>
+        <w:rPr>
+          <w:rFonts w:ascii="Arial" w:hAnsi="Arial" w:cs="Arial"/>
+          <w:color w:val="FF0000"/>
+        </w:rPr>
+        <w:t xml:space="preserve">? Warum? Inwiefern? </w:t>
+      </w:r>
+      <w:r>
+        <w:rPr>
+          <w:rFonts w:ascii="Arial" w:hAnsi="Arial" w:cs="Arial"/>
+        </w:rPr>
+        <w:t>Um die spätere Wartung der Software zu vereinfachen haben</w:t>
       </w:r>
       <w:r>
         <w:rPr>
@@ -640,13 +749,68 @@
         <w:rPr>
           <w:rFonts w:ascii="Arial" w:hAnsi="Arial" w:cs="Arial"/>
         </w:rPr>
-        <w:t xml:space="preserve">. Mit dem darin </w:t>
-      </w:r>
-      <w:r>
-        <w:rPr>
-          <w:rFonts w:ascii="Arial" w:hAnsi="Arial" w:cs="Arial"/>
-        </w:rPr>
-        <w:t>enthaltenen Cascading Style Sheets (CSS) kann der Inhalt noch</w:t>
+        <w:t xml:space="preserve">. Mit dem </w:t>
+      </w:r>
+      <w:proofErr w:type="spellStart"/>
+      <w:r>
+        <w:rPr>
+          <w:rFonts w:ascii="Arial" w:hAnsi="Arial" w:cs="Arial"/>
+          <w:color w:val="FF0000"/>
+        </w:rPr>
+        <w:t>dem</w:t>
+      </w:r>
+      <w:proofErr w:type="spellEnd"/>
+      <w:r>
+        <w:rPr>
+          <w:rFonts w:ascii="Arial" w:hAnsi="Arial" w:cs="Arial"/>
+          <w:color w:val="FF0000"/>
+        </w:rPr>
+        <w:t>?</w:t>
+      </w:r>
+      <w:r>
+        <w:rPr>
+          <w:rFonts w:ascii="Arial" w:hAnsi="Arial" w:cs="Arial"/>
+        </w:rPr>
+        <w:t xml:space="preserve"> </w:t>
+      </w:r>
+      <w:r>
+        <w:rPr>
+          <w:rFonts w:ascii="Arial" w:hAnsi="Arial" w:cs="Arial"/>
+        </w:rPr>
+        <w:t xml:space="preserve">darin </w:t>
+      </w:r>
+      <w:r>
+        <w:rPr>
+          <w:rFonts w:ascii="Arial" w:hAnsi="Arial" w:cs="Arial"/>
+        </w:rPr>
+        <w:t xml:space="preserve">enthaltenen </w:t>
+      </w:r>
+      <w:r>
+        <w:rPr>
+          <w:rFonts w:ascii="Arial" w:hAnsi="Arial" w:cs="Arial"/>
+          <w:color w:val="FF0000"/>
+        </w:rPr>
+        <w:t>ist es darin?</w:t>
+      </w:r>
+      <w:r>
+        <w:rPr>
+          <w:rFonts w:ascii="Arial" w:hAnsi="Arial" w:cs="Arial"/>
+        </w:rPr>
+        <w:t xml:space="preserve"> </w:t>
+      </w:r>
+      <w:proofErr w:type="gramStart"/>
+      <w:r>
+        <w:rPr>
+          <w:rFonts w:ascii="Arial" w:hAnsi="Arial" w:cs="Arial"/>
+        </w:rPr>
+        <w:t>Cascading</w:t>
+      </w:r>
+      <w:proofErr w:type="gramEnd"/>
+      <w:r>
+        <w:rPr>
+          <w:rFonts w:ascii="Arial" w:hAnsi="Arial" w:cs="Arial"/>
+        </w:rPr>
+        <w:t xml:space="preserve"> Style Sheets (CSS) kann der Inhalt noch</w:t>
       </w:r>
       <w:r>
         <w:rPr>
@@ -720,11 +884,11 @@
   <w:comment w:id="0" w:author="Marina Taborda" w:date="2019-04-30T11:37:00Z" w:initials="MT">
     <w:p>
       <w:pPr>
-        <w:pStyle w:val="Kommentartext"/>
+        <w:pStyle w:val="CommentText"/>
       </w:pPr>
       <w:r>
         <w:rPr>
-          <w:rStyle w:val="Kommentarzeichen"/>
+          <w:rStyle w:val="CommentReference"/>
         </w:rPr>
         <w:annotationRef/>
       </w:r>
@@ -850,7 +1014,7 @@
       </w:pPr>
     </w:pPrDefault>
   </w:docDefaults>
-  <w:latentStyles w:defLockedState="0" w:defUIPriority="99" w:defSemiHidden="0" w:defUnhideWhenUsed="0" w:defQFormat="0" w:count="376">
+  <w:latentStyles w:defLockedState="0" w:defUIPriority="99" w:defSemiHidden="0" w:defUnhideWhenUsed="0" w:defQFormat="0" w:count="375">
     <w:lsdException w:name="Normal" w:uiPriority="0" w:qFormat="1"/>
     <w:lsdException w:name="heading 1" w:uiPriority="9" w:qFormat="1"/>
     <w:lsdException w:name="heading 2" w:semiHidden="1" w:uiPriority="9" w:unhideWhenUsed="1" w:qFormat="1"/>
@@ -1226,20 +1390,19 @@
     <w:lsdException w:name="Smart Hyperlink" w:semiHidden="1" w:unhideWhenUsed="1"/>
     <w:lsdException w:name="Hashtag" w:semiHidden="1" w:unhideWhenUsed="1"/>
     <w:lsdException w:name="Unresolved Mention" w:semiHidden="1" w:unhideWhenUsed="1"/>
-    <w:lsdException w:name="Smart Link" w:semiHidden="1" w:unhideWhenUsed="1"/>
   </w:latentStyles>
-  <w:style w:type="paragraph" w:default="1" w:styleId="Standard">
+  <w:style w:type="paragraph" w:default="1" w:styleId="Normal">
     <w:name w:val="Normal"/>
     <w:qFormat/>
     <w:rsid w:val="00284EA5"/>
   </w:style>
-  <w:style w:type="character" w:default="1" w:styleId="Absatz-Standardschriftart">
+  <w:style w:type="character" w:default="1" w:styleId="DefaultParagraphFont">
     <w:name w:val="Default Paragraph Font"/>
     <w:uiPriority w:val="1"/>
     <w:semiHidden/>
     <w:unhideWhenUsed/>
   </w:style>
-  <w:style w:type="table" w:default="1" w:styleId="NormaleTabelle">
+  <w:style w:type="table" w:default="1" w:styleId="TableNormal">
     <w:name w:val="Normal Table"/>
     <w:uiPriority w:val="99"/>
     <w:semiHidden/>
@@ -1254,15 +1417,15 @@
       </w:tblCellMar>
     </w:tblPr>
   </w:style>
-  <w:style w:type="numbering" w:default="1" w:styleId="KeineListe">
+  <w:style w:type="numbering" w:default="1" w:styleId="NoList">
     <w:name w:val="No List"/>
     <w:uiPriority w:val="99"/>
     <w:semiHidden/>
     <w:unhideWhenUsed/>
   </w:style>
-  <w:style w:type="character" w:styleId="Kommentarzeichen">
+  <w:style w:type="character" w:styleId="CommentReference">
     <w:name w:val="annotation reference"/>
-    <w:basedOn w:val="Absatz-Standardschriftart"/>
+    <w:basedOn w:val="DefaultParagraphFont"/>
     <w:uiPriority w:val="99"/>
     <w:semiHidden/>
     <w:unhideWhenUsed/>
@@ -1272,10 +1435,10 @@
       <w:szCs w:val="16"/>
     </w:rPr>
   </w:style>
-  <w:style w:type="paragraph" w:styleId="Kommentartext">
+  <w:style w:type="paragraph" w:styleId="CommentText">
     <w:name w:val="annotation text"/>
-    <w:basedOn w:val="Standard"/>
-    <w:link w:val="KommentartextZchn"/>
+    <w:basedOn w:val="Normal"/>
+    <w:link w:val="CommentTextChar"/>
     <w:uiPriority w:val="99"/>
     <w:semiHidden/>
     <w:unhideWhenUsed/>
@@ -1288,10 +1451,10 @@
       <w:szCs w:val="20"/>
     </w:rPr>
   </w:style>
-  <w:style w:type="character" w:customStyle="1" w:styleId="KommentartextZchn">
-    <w:name w:val="Kommentartext Zchn"/>
-    <w:basedOn w:val="Absatz-Standardschriftart"/>
-    <w:link w:val="Kommentartext"/>
+  <w:style w:type="character" w:customStyle="1" w:styleId="CommentTextChar">
+    <w:name w:val="Comment Text Char"/>
+    <w:basedOn w:val="DefaultParagraphFont"/>
+    <w:link w:val="CommentText"/>
     <w:uiPriority w:val="99"/>
     <w:semiHidden/>
     <w:rsid w:val="00354D27"/>
@@ -1300,11 +1463,11 @@
       <w:szCs w:val="20"/>
     </w:rPr>
   </w:style>
-  <w:style w:type="paragraph" w:styleId="Kommentarthema">
+  <w:style w:type="paragraph" w:styleId="CommentSubject">
     <w:name w:val="annotation subject"/>
-    <w:basedOn w:val="Kommentartext"/>
-    <w:next w:val="Kommentartext"/>
-    <w:link w:val="KommentarthemaZchn"/>
+    <w:basedOn w:val="CommentText"/>
+    <w:next w:val="CommentText"/>
+    <w:link w:val="CommentSubjectChar"/>
     <w:uiPriority w:val="99"/>
     <w:semiHidden/>
     <w:unhideWhenUsed/>
@@ -1314,10 +1477,10 @@
       <w:bCs/>
     </w:rPr>
   </w:style>
-  <w:style w:type="character" w:customStyle="1" w:styleId="KommentarthemaZchn">
-    <w:name w:val="Kommentarthema Zchn"/>
-    <w:basedOn w:val="KommentartextZchn"/>
-    <w:link w:val="Kommentarthema"/>
+  <w:style w:type="character" w:customStyle="1" w:styleId="CommentSubjectChar">
+    <w:name w:val="Comment Subject Char"/>
+    <w:basedOn w:val="CommentTextChar"/>
+    <w:link w:val="CommentSubject"/>
     <w:uiPriority w:val="99"/>
     <w:semiHidden/>
     <w:rsid w:val="00354D27"/>
@@ -1328,10 +1491,10 @@
       <w:szCs w:val="20"/>
     </w:rPr>
   </w:style>
-  <w:style w:type="paragraph" w:styleId="Sprechblasentext">
+  <w:style w:type="paragraph" w:styleId="BalloonText">
     <w:name w:val="Balloon Text"/>
-    <w:basedOn w:val="Standard"/>
-    <w:link w:val="SprechblasentextZchn"/>
+    <w:basedOn w:val="Normal"/>
+    <w:link w:val="BalloonTextChar"/>
     <w:uiPriority w:val="99"/>
     <w:semiHidden/>
     <w:unhideWhenUsed/>
@@ -1345,10 +1508,10 @@
       <w:szCs w:val="18"/>
     </w:rPr>
   </w:style>
-  <w:style w:type="character" w:customStyle="1" w:styleId="SprechblasentextZchn">
-    <w:name w:val="Sprechblasentext Zchn"/>
-    <w:basedOn w:val="Absatz-Standardschriftart"/>
-    <w:link w:val="Sprechblasentext"/>
+  <w:style w:type="character" w:customStyle="1" w:styleId="BalloonTextChar">
+    <w:name w:val="Balloon Text Char"/>
+    <w:basedOn w:val="DefaultParagraphFont"/>
+    <w:link w:val="BalloonText"/>
     <w:uiPriority w:val="99"/>
     <w:semiHidden/>
     <w:rsid w:val="00354D27"/>

</xml_diff>